<commit_message>
Update with latest Award data (till 07082025)
</commit_message>
<xml_diff>
--- a/Mineral Grants Analysis 07072025/Wyoming Minerals Initiative Concept Paper.docx
+++ b/Mineral Grants Analysis 07072025/Wyoming Minerals Initiative Concept Paper.docx
@@ -2068,7 +2068,16 @@
         <w:t xml:space="preserve">development of </w:t>
       </w:r>
       <w:r>
-        <w:t xml:space="preserve">much of the post-mining supply chain in Wyoming. </w:t>
+        <w:t xml:space="preserve">much of the </w:t>
+      </w:r>
+      <w:r>
+        <w:rPr>
+          <w:highlight w:val="yellow"/>
+        </w:rPr>
+        <w:t>post-mining</w:t>
+      </w:r>
+      <w:r>
+        <w:t xml:space="preserve"> supply chain in Wyoming. </w:t>
       </w:r>
       <w:r>
         <w:t>An equally importan</w:t>
@@ -3274,7 +3283,28 @@
                 <w:szCs w:val="20"/>
                 <w14:ligatures w14:val="none"/>
               </w:rPr>
-              <w:t xml:space="preserve"> Minerals Quasi-endowment</w:t>
+              <w:t xml:space="preserve"> </w:t>
+            </w:r>
+            <w:r>
+              <w:rPr>
+                <w:rFonts w:eastAsia="Times New Roman"/>
+                <w:kern w:val="0"/>
+                <w:sz w:val="20"/>
+                <w:szCs w:val="20"/>
+                <w:highlight w:val="yellow"/>
+                <w14:ligatures w14:val="none"/>
+              </w:rPr>
+              <w:t>Minerals</w:t>
+            </w:r>
+            <w:r>
+              <w:rPr>
+                <w:rFonts w:eastAsia="Times New Roman"/>
+                <w:kern w:val="0"/>
+                <w:sz w:val="20"/>
+                <w:szCs w:val="20"/>
+                <w14:ligatures w14:val="none"/>
+              </w:rPr>
+              <w:t xml:space="preserve"> Quasi-endowment</w:t>
             </w:r>
             <w:r>
               <w:rPr>
@@ -10819,15 +10849,6 @@
 </file>
 
 <file path=customXml/item2.xml><?xml version="1.0" encoding="utf-8"?>
-<?mso-contentType ?>
-<FormTemplates xmlns="http://schemas.microsoft.com/sharepoint/v3/contenttype/forms">
-  <Display>DocumentLibraryForm</Display>
-  <Edit>DocumentLibraryForm</Edit>
-  <New>DocumentLibraryForm</New>
-</FormTemplates>
-</file>
-
-<file path=customXml/item3.xml><?xml version="1.0" encoding="utf-8"?>
 <ct:contentTypeSchema xmlns:ct="http://schemas.microsoft.com/office/2006/metadata/contentType" xmlns:ma="http://schemas.microsoft.com/office/2006/metadata/properties/metaAttributes" ct:_="" ma:_="" ma:contentTypeName="Document" ma:contentTypeID="0x01010035BCE9A65D846244A7DAB049019F9F56" ma:contentTypeVersion="3" ma:contentTypeDescription="Create a new document." ma:contentTypeScope="" ma:versionID="4fd7571012728345c28ec71aece396ea">
   <xsd:schema xmlns:xsd="http://www.w3.org/2001/XMLSchema" xmlns:xs="http://www.w3.org/2001/XMLSchema" xmlns:p="http://schemas.microsoft.com/office/2006/metadata/properties" xmlns:ns2="86e6ea61-647a-4891-aa1e-98e3cd1863a6" targetNamespace="http://schemas.microsoft.com/office/2006/metadata/properties" ma:root="true" ma:fieldsID="51b4411b8bf1ca841cbb0296208fe9fd" ns2:_="">
     <xsd:import namespace="86e6ea61-647a-4891-aa1e-98e3cd1863a6"/>
@@ -10965,6 +10986,15 @@
 </ct:contentTypeSchema>
 </file>
 
+<file path=customXml/item3.xml><?xml version="1.0" encoding="utf-8"?>
+<?mso-contentType ?>
+<FormTemplates xmlns="http://schemas.microsoft.com/sharepoint/v3/contenttype/forms">
+  <Display>DocumentLibraryForm</Display>
+  <Edit>DocumentLibraryForm</Edit>
+  <New>DocumentLibraryForm</New>
+</FormTemplates>
+</file>
+
 <file path=customXml/itemProps1.xml><?xml version="1.0" encoding="utf-8"?>
 <ds:datastoreItem xmlns:ds="http://schemas.openxmlformats.org/officeDocument/2006/customXml" ds:itemID="{9AB06C0E-2DA3-4BA5-A9AE-22085908E47C}">
   <ds:schemaRefs>
@@ -10975,14 +11005,6 @@
 </file>
 
 <file path=customXml/itemProps2.xml><?xml version="1.0" encoding="utf-8"?>
-<ds:datastoreItem xmlns:ds="http://schemas.openxmlformats.org/officeDocument/2006/customXml" ds:itemID="{A5ED5C99-D0A4-464B-9A12-4586B1AC7A7A}">
-  <ds:schemaRefs>
-    <ds:schemaRef ds:uri="http://schemas.microsoft.com/sharepoint/v3/contenttype/forms"/>
-  </ds:schemaRefs>
-</ds:datastoreItem>
-</file>
-
-<file path=customXml/itemProps3.xml><?xml version="1.0" encoding="utf-8"?>
 <ds:datastoreItem xmlns:ds="http://schemas.openxmlformats.org/officeDocument/2006/customXml" ds:itemID="{E5ED1C0E-1AF4-426F-82F4-136EF4B83076}">
   <ds:schemaRefs>
     <ds:schemaRef ds:uri="http://schemas.microsoft.com/office/2006/metadata/contentType"/>
@@ -10998,4 +11020,12 @@
     <ds:schemaRef ds:uri="http://schemas.microsoft.com/internal/obd"/>
   </ds:schemaRefs>
 </ds:datastoreItem>
+</file>
+
+<file path=customXml/itemProps3.xml><?xml version="1.0" encoding="utf-8"?>
+<ds:datastoreItem xmlns:ds="http://schemas.openxmlformats.org/officeDocument/2006/customXml" ds:itemID="{A5ED5C99-D0A4-464B-9A12-4586B1AC7A7A}">
+  <ds:schemaRefs>
+    <ds:schemaRef ds:uri="http://schemas.microsoft.com/sharepoint/v3/contenttype/forms"/>
+  </ds:schemaRefs>
+</ds:datastoreItem>
 </file>
</xml_diff>